<commit_message>
Added Doxology St. George Zahimian & the martyrs
</commit_message>
<xml_diff>
--- a/Doxologies-saints/36 St. Sarapamon.docx
+++ b/Doxologies-saints/36 St. Sarapamon.docx
@@ -184,6 +184,41 @@
             <w:pPr>
               <w:pStyle w:val="EngHangEnd"/>
             </w:pPr>
+            <w:r>
+              <w:t>O great star,</w:t>
+            </w:r>
+          </w:p>
+          <w:p>
+            <w:pPr>
+              <w:pStyle w:val="EngHangEnd"/>
+            </w:pPr>
+            <w:r>
+              <w:t>O holy shepherd,</w:t>
+            </w:r>
+          </w:p>
+          <w:p>
+            <w:pPr>
+              <w:pStyle w:val="EngHangEnd"/>
+            </w:pPr>
+            <w:r>
+              <w:t xml:space="preserve">Abba </w:t>
+            </w:r>
+            <w:proofErr w:type="spellStart"/>
+            <w:r>
+              <w:t>Serapamon</w:t>
+            </w:r>
+            <w:proofErr w:type="spellEnd"/>
+            <w:r>
+              <w:t xml:space="preserve"> the bishop,</w:t>
+            </w:r>
+          </w:p>
+          <w:p>
+            <w:pPr>
+              <w:pStyle w:val="EngHangEnd"/>
+            </w:pPr>
+            <w:r>
+              <w:t>The elect martyr.</w:t>
+            </w:r>
           </w:p>
         </w:tc>
         <w:tc>
@@ -192,8 +227,43 @@
           </w:tcPr>
           <w:p>
             <w:pPr>
-              <w:pStyle w:val="EngHangEnd"/>
-            </w:pPr>
+              <w:pStyle w:val="EngHang"/>
+            </w:pPr>
+            <w:r>
+              <w:t>O great star,</w:t>
+            </w:r>
+          </w:p>
+          <w:p>
+            <w:pPr>
+              <w:pStyle w:val="EngHang"/>
+            </w:pPr>
+            <w:r>
+              <w:t>The holy shepherd,</w:t>
+            </w:r>
+          </w:p>
+          <w:p>
+            <w:pPr>
+              <w:pStyle w:val="EngHang"/>
+            </w:pPr>
+            <w:r>
+              <w:t xml:space="preserve">Abba </w:t>
+            </w:r>
+            <w:proofErr w:type="spellStart"/>
+            <w:r>
+              <w:t>Serapamon</w:t>
+            </w:r>
+            <w:proofErr w:type="spellEnd"/>
+            <w:r>
+              <w:t xml:space="preserve"> the bishop,</w:t>
+            </w:r>
+          </w:p>
+          <w:p>
+            <w:pPr>
+              <w:pStyle w:val="EngHangEnd"/>
+            </w:pPr>
+            <w:r>
+              <w:t>And elect martyr.</w:t>
+            </w:r>
           </w:p>
         </w:tc>
       </w:tr>
@@ -268,6 +338,46 @@
             <w:pPr>
               <w:pStyle w:val="EngHangEnd"/>
             </w:pPr>
+            <w:r>
+              <w:t xml:space="preserve">He </w:t>
+            </w:r>
+            <w:commentRangeStart w:id="0"/>
+            <w:r>
+              <w:t>sprung forth</w:t>
+            </w:r>
+            <w:commentRangeEnd w:id="0"/>
+            <w:r>
+              <w:rPr>
+                <w:rStyle w:val="CommentReference"/>
+                <w:rFonts w:ascii="Times New Roman" w:eastAsiaTheme="minorHAnsi" w:hAnsi="Times New Roman" w:cstheme="minorBidi"/>
+                <w:color w:val="auto"/>
+              </w:rPr>
+              <w:commentReference w:id="0"/>
+            </w:r>
+          </w:p>
+          <w:p>
+            <w:pPr>
+              <w:pStyle w:val="EngHangEnd"/>
+            </w:pPr>
+            <w:r>
+              <w:t>From the blessed root,</w:t>
+            </w:r>
+          </w:p>
+          <w:p>
+            <w:pPr>
+              <w:pStyle w:val="EngHangEnd"/>
+            </w:pPr>
+            <w:r>
+              <w:t>Of Stephen,</w:t>
+            </w:r>
+          </w:p>
+          <w:p>
+            <w:pPr>
+              <w:pStyle w:val="EngHangEnd"/>
+            </w:pPr>
+            <w:r>
+              <w:t>The great, first martyr.</w:t>
+            </w:r>
           </w:p>
         </w:tc>
         <w:tc>
@@ -276,8 +386,35 @@
           </w:tcPr>
           <w:p>
             <w:pPr>
-              <w:pStyle w:val="EngHangEnd"/>
-            </w:pPr>
+              <w:pStyle w:val="EngHang"/>
+            </w:pPr>
+            <w:r>
+              <w:t>This is he that sprung forth,</w:t>
+            </w:r>
+          </w:p>
+          <w:p>
+            <w:pPr>
+              <w:pStyle w:val="EngHang"/>
+            </w:pPr>
+            <w:r>
+              <w:t>From the blessed root,</w:t>
+            </w:r>
+          </w:p>
+          <w:p>
+            <w:pPr>
+              <w:pStyle w:val="EngHang"/>
+            </w:pPr>
+            <w:r>
+              <w:t>Of the great Steven</w:t>
+            </w:r>
+          </w:p>
+          <w:p>
+            <w:pPr>
+              <w:pStyle w:val="EngHangEnd"/>
+            </w:pPr>
+            <w:r>
+              <w:t>The first martyr.</w:t>
+            </w:r>
           </w:p>
         </w:tc>
       </w:tr>
@@ -352,6 +489,36 @@
             <w:pPr>
               <w:pStyle w:val="EngHangEnd"/>
             </w:pPr>
+            <w:r>
+              <w:t>He became a teacher,</w:t>
+            </w:r>
+          </w:p>
+          <w:p>
+            <w:pPr>
+              <w:pStyle w:val="EngHangEnd"/>
+              <w:ind w:left="0" w:firstLine="0"/>
+            </w:pPr>
+            <w:r>
+              <w:t>And interpreted the holy Scriptures</w:t>
+            </w:r>
+          </w:p>
+          <w:p>
+            <w:pPr>
+              <w:pStyle w:val="EngHangEnd"/>
+              <w:ind w:left="0" w:firstLine="0"/>
+            </w:pPr>
+            <w:r>
+              <w:t>By the Holy Spirit;</w:t>
+            </w:r>
+          </w:p>
+          <w:p>
+            <w:pPr>
+              <w:pStyle w:val="EngHangEnd"/>
+              <w:ind w:left="0" w:firstLine="0"/>
+            </w:pPr>
+            <w:r>
+              <w:t>They called him the shepherd.</w:t>
+            </w:r>
           </w:p>
         </w:tc>
         <w:tc>
@@ -360,8 +527,53 @@
           </w:tcPr>
           <w:p>
             <w:pPr>
-              <w:pStyle w:val="EngHangEnd"/>
-            </w:pPr>
+              <w:pStyle w:val="EngHang"/>
+            </w:pPr>
+            <w:r>
+              <w:t>He who became a master</w:t>
+            </w:r>
+            <w:r>
+              <w:rPr>
+                <w:rStyle w:val="FootnoteReference"/>
+              </w:rPr>
+              <w:footnoteReference w:id="1"/>
+            </w:r>
+            <w:r>
+              <w:t>,</w:t>
+            </w:r>
+          </w:p>
+          <w:p>
+            <w:pPr>
+              <w:pStyle w:val="EngHang"/>
+            </w:pPr>
+            <w:r>
+              <w:t>And interpreted the holy scriptures</w:t>
+            </w:r>
+            <w:r>
+              <w:rPr>
+                <w:rStyle w:val="FootnoteReference"/>
+              </w:rPr>
+              <w:footnoteReference w:id="2"/>
+            </w:r>
+            <w:r>
+              <w:t>,</w:t>
+            </w:r>
+          </w:p>
+          <w:p>
+            <w:pPr>
+              <w:pStyle w:val="EngHang"/>
+            </w:pPr>
+            <w:r>
+              <w:t>By the Holy Spirit;</w:t>
+            </w:r>
+          </w:p>
+          <w:p>
+            <w:pPr>
+              <w:pStyle w:val="EngHangEnd"/>
+            </w:pPr>
+            <w:r>
+              <w:t>They called him the shepherd.</w:t>
+            </w:r>
           </w:p>
         </w:tc>
       </w:tr>
@@ -383,6 +595,7 @@
               <w:pStyle w:val="CopticHangingVerse"/>
             </w:pPr>
             <w:r>
+              <w:lastRenderedPageBreak/>
               <w:t>ⲉ̀ϧⲟⲩⲛ ⲉ̀Ⲡⲭ̄ⲥ̄ ⲡⲉⲛⲤⲱⲧⲣⲏ:</w:t>
             </w:r>
           </w:p>
@@ -399,7 +612,6 @@
               <w:pStyle w:val="CopticHangingVerse"/>
             </w:pPr>
             <w:r>
-              <w:lastRenderedPageBreak/>
               <w:t>ⲛ̀ⲧⲉ ϯⲙⲉⲧⲙⲁⲣⲧⲩⲣⲟⲥ.</w:t>
             </w:r>
           </w:p>
@@ -421,6 +633,7 @@
           </w:p>
           <w:p>
             <w:r>
+              <w:lastRenderedPageBreak/>
               <w:t>He was worthy of the unfading crown</w:t>
             </w:r>
           </w:p>
@@ -438,6 +651,35 @@
             <w:pPr>
               <w:pStyle w:val="EngHangEnd"/>
             </w:pPr>
+            <w:r>
+              <w:lastRenderedPageBreak/>
+              <w:t>Through his confession</w:t>
+            </w:r>
+          </w:p>
+          <w:p>
+            <w:pPr>
+              <w:pStyle w:val="EngHangEnd"/>
+            </w:pPr>
+            <w:r>
+              <w:lastRenderedPageBreak/>
+              <w:t>Of Christ our Saviour,</w:t>
+            </w:r>
+          </w:p>
+          <w:p>
+            <w:pPr>
+              <w:pStyle w:val="EngHangEnd"/>
+            </w:pPr>
+            <w:r>
+              <w:t>He became worth of</w:t>
+            </w:r>
+          </w:p>
+          <w:p>
+            <w:pPr>
+              <w:pStyle w:val="EngHangEnd"/>
+            </w:pPr>
+            <w:r>
+              <w:t>The unfading crown of martyrdom.</w:t>
+            </w:r>
           </w:p>
         </w:tc>
         <w:tc>
@@ -446,8 +688,37 @@
           </w:tcPr>
           <w:p>
             <w:pPr>
-              <w:pStyle w:val="EngHangEnd"/>
-            </w:pPr>
+              <w:pStyle w:val="EngHang"/>
+            </w:pPr>
+            <w:r>
+              <w:lastRenderedPageBreak/>
+              <w:t>Through his confession</w:t>
+            </w:r>
+          </w:p>
+          <w:p>
+            <w:pPr>
+              <w:pStyle w:val="EngHang"/>
+            </w:pPr>
+            <w:r>
+              <w:t>Of Christ our Saviour,</w:t>
+            </w:r>
+          </w:p>
+          <w:p>
+            <w:pPr>
+              <w:pStyle w:val="EngHang"/>
+            </w:pPr>
+            <w:r>
+              <w:lastRenderedPageBreak/>
+              <w:t>He became worthy of the unfading crown,</w:t>
+            </w:r>
+          </w:p>
+          <w:p>
+            <w:pPr>
+              <w:pStyle w:val="EngHangEnd"/>
+            </w:pPr>
+            <w:r>
+              <w:t>Of martyrdom.</w:t>
+            </w:r>
           </w:p>
         </w:tc>
       </w:tr>
@@ -523,6 +794,33 @@
             <w:pPr>
               <w:pStyle w:val="EngHangEnd"/>
             </w:pPr>
+            <w:r>
+              <w:t>He kept a feast with the martyrs,</w:t>
+            </w:r>
+          </w:p>
+          <w:p>
+            <w:pPr>
+              <w:pStyle w:val="EngHangEnd"/>
+            </w:pPr>
+            <w:r>
+              <w:t>In the Kingdom of the Heavens;</w:t>
+            </w:r>
+          </w:p>
+          <w:p>
+            <w:pPr>
+              <w:pStyle w:val="EngHangEnd"/>
+            </w:pPr>
+            <w:r>
+              <w:t>He rejoiced with Christ</w:t>
+            </w:r>
+          </w:p>
+          <w:p>
+            <w:pPr>
+              <w:pStyle w:val="EngHangEnd"/>
+            </w:pPr>
+            <w:r>
+              <w:t>In the region of the living.</w:t>
+            </w:r>
           </w:p>
         </w:tc>
         <w:tc>
@@ -531,8 +829,44 @@
           </w:tcPr>
           <w:p>
             <w:pPr>
-              <w:pStyle w:val="EngHangEnd"/>
-            </w:pPr>
+              <w:pStyle w:val="EngHang"/>
+            </w:pPr>
+            <w:r>
+              <w:t>He kept a feast with the martyrs,</w:t>
+            </w:r>
+          </w:p>
+          <w:p>
+            <w:pPr>
+              <w:pStyle w:val="EngHang"/>
+            </w:pPr>
+            <w:r>
+              <w:t>In the kingdom of the heavens,</w:t>
+            </w:r>
+          </w:p>
+          <w:p>
+            <w:pPr>
+              <w:pStyle w:val="EngHang"/>
+            </w:pPr>
+            <w:r>
+              <w:t>He rejoiced with Christ,</w:t>
+            </w:r>
+          </w:p>
+          <w:p>
+            <w:pPr>
+              <w:pStyle w:val="EngHangEnd"/>
+            </w:pPr>
+            <w:r>
+              <w:t>In the region</w:t>
+            </w:r>
+            <w:r>
+              <w:rPr>
+                <w:rStyle w:val="FootnoteReference"/>
+              </w:rPr>
+              <w:footnoteReference w:id="3"/>
+            </w:r>
+            <w:r>
+              <w:t xml:space="preserve"> of the living.</w:t>
+            </w:r>
           </w:p>
         </w:tc>
       </w:tr>
@@ -615,6 +949,33 @@
             <w:pPr>
               <w:pStyle w:val="EngHangEnd"/>
             </w:pPr>
+            <w:r>
+              <w:t>Likewise, we exalt you,</w:t>
+            </w:r>
+          </w:p>
+          <w:p>
+            <w:pPr>
+              <w:pStyle w:val="EngHangEnd"/>
+            </w:pPr>
+            <w:r>
+              <w:t>With David the Psalmist,</w:t>
+            </w:r>
+          </w:p>
+          <w:p>
+            <w:pPr>
+              <w:pStyle w:val="EngHangEnd"/>
+            </w:pPr>
+            <w:r>
+              <w:t>You are a priest forever,</w:t>
+            </w:r>
+          </w:p>
+          <w:p>
+            <w:pPr>
+              <w:pStyle w:val="EngHangEnd"/>
+            </w:pPr>
+            <w:r>
+              <w:t>After the order of Melchizedek.</w:t>
+            </w:r>
           </w:p>
         </w:tc>
         <w:tc>
@@ -623,8 +984,35 @@
           </w:tcPr>
           <w:p>
             <w:pPr>
-              <w:pStyle w:val="EngHangEnd"/>
-            </w:pPr>
+              <w:pStyle w:val="EngHang"/>
+            </w:pPr>
+            <w:r>
+              <w:t>Likewise, we exalt you,</w:t>
+            </w:r>
+          </w:p>
+          <w:p>
+            <w:pPr>
+              <w:pStyle w:val="EngHang"/>
+            </w:pPr>
+            <w:r>
+              <w:t>With David the Psalmist,</w:t>
+            </w:r>
+          </w:p>
+          <w:p>
+            <w:pPr>
+              <w:pStyle w:val="EngHang"/>
+            </w:pPr>
+            <w:r>
+              <w:t>You are a priest forever,</w:t>
+            </w:r>
+          </w:p>
+          <w:p>
+            <w:pPr>
+              <w:pStyle w:val="EngHangEnd"/>
+            </w:pPr>
+            <w:r>
+              <w:t>According to the order of Melchizedek.</w:t>
+            </w:r>
           </w:p>
         </w:tc>
       </w:tr>
@@ -654,6 +1042,7 @@
               <w:pStyle w:val="CopticHangingVerse"/>
             </w:pPr>
             <w:r>
+              <w:lastRenderedPageBreak/>
               <w:t>ⲙⲟⲓ ⲛⲁⲛ ⲛ̀ⲧⲉⲕϩⲓⲣⲏⲛⲏ ⲙ̀ⲙⲏⲓ:</w:t>
             </w:r>
           </w:p>
@@ -672,6 +1061,7 @@
           </w:tcPr>
           <w:p>
             <w:r>
+              <w:lastRenderedPageBreak/>
               <w:t>Through is pleasant prayers,</w:t>
             </w:r>
           </w:p>
@@ -699,6 +1089,45 @@
             <w:pPr>
               <w:pStyle w:val="EngHangEnd"/>
             </w:pPr>
+            <w:r>
+              <w:t>Grant us Your true peace,</w:t>
+            </w:r>
+          </w:p>
+          <w:p>
+            <w:pPr>
+              <w:pStyle w:val="EngHangEnd"/>
+            </w:pPr>
+            <w:r>
+              <w:t xml:space="preserve">And the forgiveness of ours </w:t>
+            </w:r>
+            <w:r>
+              <w:lastRenderedPageBreak/>
+              <w:t>sins,</w:t>
+            </w:r>
+          </w:p>
+          <w:p>
+            <w:pPr>
+              <w:pStyle w:val="EngHangEnd"/>
+            </w:pPr>
+            <w:r>
+              <w:t>O Christ, our Saviour,</w:t>
+            </w:r>
+          </w:p>
+          <w:p>
+            <w:pPr>
+              <w:pStyle w:val="EngHangEnd"/>
+            </w:pPr>
+            <w:r>
+              <w:t>Through his acceptable prayers.</w:t>
+            </w:r>
+          </w:p>
+          <w:p>
+            <w:pPr>
+              <w:pStyle w:val="EngHangEnd"/>
+            </w:pPr>
+            <w:r>
+              <w:t xml:space="preserve">And </w:t>
+            </w:r>
           </w:p>
         </w:tc>
         <w:tc>
@@ -707,8 +1136,37 @@
           </w:tcPr>
           <w:p>
             <w:pPr>
-              <w:pStyle w:val="EngHangEnd"/>
-            </w:pPr>
+              <w:pStyle w:val="EngHang"/>
+            </w:pPr>
+            <w:r>
+              <w:lastRenderedPageBreak/>
+              <w:t>Through his acceptable prayers,</w:t>
+            </w:r>
+          </w:p>
+          <w:p>
+            <w:pPr>
+              <w:pStyle w:val="EngHang"/>
+            </w:pPr>
+            <w:r>
+              <w:t>Christ our Saviour,</w:t>
+            </w:r>
+          </w:p>
+          <w:p>
+            <w:pPr>
+              <w:pStyle w:val="EngHang"/>
+            </w:pPr>
+            <w:r>
+              <w:t>Grant  us Thy true peace,</w:t>
+            </w:r>
+          </w:p>
+          <w:p>
+            <w:pPr>
+              <w:pStyle w:val="EngHangEnd"/>
+            </w:pPr>
+            <w:r>
+              <w:lastRenderedPageBreak/>
+              <w:t>And the forgiveness of our sins.</w:t>
+            </w:r>
           </w:p>
         </w:tc>
       </w:tr>
@@ -722,6 +1180,7 @@
               <w:pStyle w:val="CopticHangingVerse"/>
             </w:pPr>
             <w:r>
+              <w:lastRenderedPageBreak/>
               <w:t>Ⲧⲱⲃϩ ⲙⲠⲟ̄ⲥ̄ ⲉ̀ϩ̀ⲣⲏⲓ ⲉ̀ϫⲱⲛ:</w:t>
             </w:r>
           </w:p>
@@ -781,8 +1240,6 @@
             <w:r>
               <w:t>That He may forgive us our sins.</w:t>
             </w:r>
-            <w:bookmarkStart w:id="0" w:name="_GoBack"/>
-            <w:bookmarkEnd w:id="0"/>
           </w:p>
         </w:tc>
         <w:tc>
@@ -793,6 +1250,41 @@
             <w:pPr>
               <w:pStyle w:val="EngHangEnd"/>
             </w:pPr>
+            <w:r>
+              <w:t>Pray to the Lord on our behalf,</w:t>
+            </w:r>
+          </w:p>
+          <w:p>
+            <w:pPr>
+              <w:pStyle w:val="EngHangEnd"/>
+            </w:pPr>
+            <w:r>
+              <w:t>O struggle-bearer, the martyr,</w:t>
+            </w:r>
+          </w:p>
+          <w:p>
+            <w:pPr>
+              <w:pStyle w:val="EngHangEnd"/>
+            </w:pPr>
+            <w:r>
+              <w:t xml:space="preserve">Abba </w:t>
+            </w:r>
+            <w:proofErr w:type="spellStart"/>
+            <w:r>
+              <w:t>Serapamon</w:t>
+            </w:r>
+            <w:proofErr w:type="spellEnd"/>
+            <w:r>
+              <w:t xml:space="preserve"> the Bishop,</w:t>
+            </w:r>
+          </w:p>
+          <w:p>
+            <w:pPr>
+              <w:pStyle w:val="EngHangEnd"/>
+            </w:pPr>
+            <w:r>
+              <w:t>That He may forgive us ours sin.</w:t>
+            </w:r>
           </w:p>
         </w:tc>
         <w:tc>
@@ -801,8 +1293,48 @@
           </w:tcPr>
           <w:p>
             <w:pPr>
-              <w:pStyle w:val="EngHangEnd"/>
-            </w:pPr>
+              <w:pStyle w:val="EngHang"/>
+            </w:pPr>
+            <w:r>
+              <w:t>Pray to the Lord on our behalf,</w:t>
+            </w:r>
+          </w:p>
+          <w:p>
+            <w:pPr>
+              <w:pStyle w:val="EngHang"/>
+            </w:pPr>
+            <w:r>
+              <w:t>O struggle-bearer the martyr,</w:t>
+            </w:r>
+          </w:p>
+          <w:p>
+            <w:pPr>
+              <w:pStyle w:val="EngHang"/>
+            </w:pPr>
+            <w:r>
+              <w:t xml:space="preserve">Abba </w:t>
+            </w:r>
+            <w:proofErr w:type="spellStart"/>
+            <w:r>
+              <w:t>Serapamon</w:t>
+            </w:r>
+            <w:proofErr w:type="spellEnd"/>
+            <w:r>
+              <w:t xml:space="preserve"> the Bishop,</w:t>
+            </w:r>
+          </w:p>
+          <w:p>
+            <w:pPr>
+              <w:pStyle w:val="EngHangEnd"/>
+            </w:pPr>
+            <w:r>
+              <w:t>That He may forgive us our si</w:t>
+            </w:r>
+            <w:bookmarkStart w:id="13" w:name="_GoBack"/>
+            <w:bookmarkEnd w:id="13"/>
+            <w:r>
+              <w:t>ns.</w:t>
+            </w:r>
           </w:p>
         </w:tc>
       </w:tr>
@@ -820,6 +1352,27 @@
     </w:sectPr>
   </w:body>
 </w:document>
+</file>
+
+<file path=word/comments.xml><?xml version="1.0" encoding="utf-8"?>
+<w:comments xmlns:wpc="http://schemas.microsoft.com/office/word/2010/wordprocessingCanvas" xmlns:mc="http://schemas.openxmlformats.org/markup-compatibility/2006" xmlns:o="urn:schemas-microsoft-com:office:office" xmlns:r="http://schemas.openxmlformats.org/officeDocument/2006/relationships" xmlns:m="http://schemas.openxmlformats.org/officeDocument/2006/math" xmlns:v="urn:schemas-microsoft-com:vml" xmlns:wp14="http://schemas.microsoft.com/office/word/2010/wordprocessingDrawing" xmlns:wp="http://schemas.openxmlformats.org/drawingml/2006/wordprocessingDrawing" xmlns:w10="urn:schemas-microsoft-com:office:word" xmlns:w="http://schemas.openxmlformats.org/wordprocessingml/2006/main" xmlns:w14="http://schemas.microsoft.com/office/word/2010/wordml" xmlns:wpg="http://schemas.microsoft.com/office/word/2010/wordprocessingGroup" xmlns:wpi="http://schemas.microsoft.com/office/word/2010/wordprocessingInk" xmlns:wne="http://schemas.microsoft.com/office/word/2006/wordml" xmlns:wps="http://schemas.microsoft.com/office/word/2010/wordprocessingShape" mc:Ignorable="w14 wp14">
+  <w:comment w:id="0" w:author="Windows User" w:date="2015-09-14T08:41:00Z" w:initials="WU">
+    <w:p>
+      <w:pPr>
+        <w:pStyle w:val="CommentText"/>
+      </w:pPr>
+      <w:r>
+        <w:rPr>
+          <w:rStyle w:val="CommentReference"/>
+        </w:rPr>
+        <w:annotationRef/>
+      </w:r>
+      <w:r>
+        <w:t>Sprung forth? Came forth? Blossomed?</w:t>
+      </w:r>
+    </w:p>
+  </w:comment>
+</w:comments>
 </file>
 
 <file path=word/endnotes.xml><?xml version="1.0" encoding="utf-8"?>
@@ -867,6 +1420,97 @@
       <w:r>
         <w:continuationSeparator/>
       </w:r>
+    </w:p>
+  </w:footnote>
+  <w:footnote w:id="1">
+    <w:p>
+      <w:pPr>
+        <w:pStyle w:val="footnote"/>
+        <w:rPr>
+          <w:ins w:id="1" w:author="Brett Slote" w:date="2011-07-19T18:51:00Z"/>
+        </w:rPr>
+        <w:pPrChange w:id="2" w:author="Brett Slote" w:date="2011-07-21T20:00:00Z">
+          <w:pPr>
+            <w:pStyle w:val="FootnoteText"/>
+          </w:pPr>
+        </w:pPrChange>
+      </w:pPr>
+      <w:ins w:id="3" w:author="Brett Slote" w:date="2011-07-19T18:51:00Z">
+        <w:r>
+          <w:rPr>
+            <w:rStyle w:val="FootnoteReference"/>
+          </w:rPr>
+          <w:footnoteRef/>
+        </w:r>
+        <w:r>
+          <w:t xml:space="preserve"> Literally “a knower” </w:t>
+        </w:r>
+      </w:ins>
+    </w:p>
+  </w:footnote>
+  <w:footnote w:id="2">
+    <w:p>
+      <w:pPr>
+        <w:pStyle w:val="footnote"/>
+        <w:rPr>
+          <w:ins w:id="4" w:author="Brett Slote" w:date="2011-07-19T18:51:00Z"/>
+        </w:rPr>
+        <w:pPrChange w:id="5" w:author="Brett Slote" w:date="2011-07-21T20:00:00Z">
+          <w:pPr>
+            <w:pStyle w:val="FootnoteText"/>
+          </w:pPr>
+        </w:pPrChange>
+      </w:pPr>
+      <w:ins w:id="6" w:author="Brett Slote" w:date="2011-07-19T18:51:00Z">
+        <w:r>
+          <w:rPr>
+            <w:rStyle w:val="FootnoteReference"/>
+          </w:rPr>
+          <w:footnoteRef/>
+        </w:r>
+        <w:r>
+          <w:t xml:space="preserve"> if too hard to sing can use “books”</w:t>
+        </w:r>
+      </w:ins>
+    </w:p>
+  </w:footnote>
+  <w:footnote w:id="3">
+    <w:p>
+      <w:pPr>
+        <w:pStyle w:val="footnote"/>
+        <w:rPr>
+          <w:ins w:id="7" w:author="Brett Slote" w:date="2011-07-19T18:51:00Z"/>
+          <w:color w:val="FF0000"/>
+          <w:rPrChange w:id="8" w:author="Brett Slote" w:date="2011-07-21T20:00:00Z">
+            <w:rPr>
+              <w:ins w:id="9" w:author="Brett Slote" w:date="2011-07-19T18:51:00Z"/>
+            </w:rPr>
+          </w:rPrChange>
+        </w:rPr>
+        <w:pPrChange w:id="10" w:author="Brett Slote" w:date="2011-07-21T20:00:00Z">
+          <w:pPr>
+            <w:pStyle w:val="FootnoteText"/>
+          </w:pPr>
+        </w:pPrChange>
+      </w:pPr>
+      <w:ins w:id="11" w:author="Brett Slote" w:date="2011-07-19T18:51:00Z">
+        <w:r>
+          <w:rPr>
+            <w:rStyle w:val="FootnoteReference"/>
+            <w:color w:val="FF0000"/>
+          </w:rPr>
+          <w:footnoteRef/>
+        </w:r>
+        <w:r>
+          <w:rPr>
+            <w:color w:val="FF0000"/>
+            <w:rPrChange w:id="12" w:author="Brett Slote" w:date="2011-07-21T20:00:00Z">
+              <w:rPr/>
+            </w:rPrChange>
+          </w:rPr>
+          <w:t xml:space="preserve"> Why “region” as opposed to land?</w:t>
+        </w:r>
+      </w:ins>
     </w:p>
   </w:footnote>
 </w:footnotes>
@@ -2155,7 +2799,7 @@
 </file>
 
 <file path=customXml/itemProps1.xml><?xml version="1.0" encoding="utf-8"?>
-<ds:datastoreItem xmlns:ds="http://schemas.openxmlformats.org/officeDocument/2006/customXml" ds:itemID="{C9C3488F-4A37-4994-8EE2-83B59C44C3BF}">
+<ds:datastoreItem xmlns:ds="http://schemas.openxmlformats.org/officeDocument/2006/customXml" ds:itemID="{350620CF-F53D-4215-A1D7-65100822E9FD}">
   <ds:schemaRefs>
     <ds:schemaRef ds:uri="http://schemas.openxmlformats.org/officeDocument/2006/bibliography"/>
   </ds:schemaRefs>

</xml_diff>